<commit_message>
Histograms for deterministic nvariances.
</commit_message>
<xml_diff>
--- a/src/PROJECT 01 WRITEUP.docx
+++ b/src/PROJECT 01 WRITEUP.docx
@@ -856,7 +856,15 @@
           <w:sz w:val="32"/>
           <w:szCs w:val="32"/>
         </w:rPr>
-        <w:t xml:space="preserve">For  </w:t>
+        <w:t>For</w:t>
+      </w:r>
+      <w:proofErr w:type="gramEnd"/>
+      <w:r>
+        <w:rPr>
+          <w:sz w:val="32"/>
+          <w:szCs w:val="32"/>
+        </w:rPr>
+        <w:t xml:space="preserve">  </w:t>
       </w:r>
       <w:proofErr w:type="spellStart"/>
       <w:r>
@@ -867,7 +875,6 @@
         <w:t>RandomInput</w:t>
       </w:r>
       <w:proofErr w:type="spellEnd"/>
-      <w:proofErr w:type="gramEnd"/>
       <w:r>
         <w:rPr>
           <w:sz w:val="32"/>
@@ -1369,7 +1376,15 @@
           <w:sz w:val="32"/>
           <w:szCs w:val="32"/>
         </w:rPr>
-        <w:t xml:space="preserve">For  </w:t>
+        <w:t>For</w:t>
+      </w:r>
+      <w:proofErr w:type="gramEnd"/>
+      <w:r>
+        <w:rPr>
+          <w:sz w:val="32"/>
+          <w:szCs w:val="32"/>
+        </w:rPr>
+        <w:t xml:space="preserve">  </w:t>
       </w:r>
       <w:proofErr w:type="spellStart"/>
       <w:r>
@@ -1380,7 +1395,6 @@
         <w:t>RandomInput</w:t>
       </w:r>
       <w:proofErr w:type="spellEnd"/>
-      <w:proofErr w:type="gramEnd"/>
       <w:r>
         <w:rPr>
           <w:sz w:val="32"/>
@@ -1889,7 +1903,15 @@
           <w:sz w:val="32"/>
           <w:szCs w:val="32"/>
         </w:rPr>
-        <w:t xml:space="preserve">For  </w:t>
+        <w:t>For</w:t>
+      </w:r>
+      <w:proofErr w:type="gramEnd"/>
+      <w:r>
+        <w:rPr>
+          <w:sz w:val="32"/>
+          <w:szCs w:val="32"/>
+        </w:rPr>
+        <w:t xml:space="preserve">  </w:t>
       </w:r>
       <w:proofErr w:type="spellStart"/>
       <w:r>
@@ -1900,7 +1922,6 @@
         <w:t>RandomInput</w:t>
       </w:r>
       <w:proofErr w:type="spellEnd"/>
-      <w:proofErr w:type="gramEnd"/>
       <w:r>
         <w:rPr>
           <w:sz w:val="32"/>
@@ -3236,7 +3257,15 @@
           <w:sz w:val="32"/>
           <w:szCs w:val="32"/>
         </w:rPr>
-        <w:t xml:space="preserve">For  </w:t>
+        <w:t>For</w:t>
+      </w:r>
+      <w:proofErr w:type="gramEnd"/>
+      <w:r>
+        <w:rPr>
+          <w:sz w:val="32"/>
+          <w:szCs w:val="32"/>
+        </w:rPr>
+        <w:t xml:space="preserve">  </w:t>
       </w:r>
       <w:proofErr w:type="spellStart"/>
       <w:r>
@@ -3247,7 +3276,6 @@
         <w:t>RandomInput</w:t>
       </w:r>
       <w:proofErr w:type="spellEnd"/>
-      <w:proofErr w:type="gramEnd"/>
       <w:r>
         <w:rPr>
           <w:sz w:val="32"/>
@@ -3785,7 +3813,15 @@
           <w:sz w:val="32"/>
           <w:szCs w:val="32"/>
         </w:rPr>
-        <w:t xml:space="preserve">For  </w:t>
+        <w:t>For</w:t>
+      </w:r>
+      <w:proofErr w:type="gramEnd"/>
+      <w:r>
+        <w:rPr>
+          <w:sz w:val="32"/>
+          <w:szCs w:val="32"/>
+        </w:rPr>
+        <w:t xml:space="preserve">  </w:t>
       </w:r>
       <w:proofErr w:type="spellStart"/>
       <w:r>
@@ -3796,7 +3832,6 @@
         <w:t>RandomInput</w:t>
       </w:r>
       <w:proofErr w:type="spellEnd"/>
-      <w:proofErr w:type="gramEnd"/>
       <w:r>
         <w:rPr>
           <w:sz w:val="32"/>
@@ -4324,7 +4359,15 @@
           <w:sz w:val="32"/>
           <w:szCs w:val="32"/>
         </w:rPr>
-        <w:t xml:space="preserve">For  </w:t>
+        <w:t>For</w:t>
+      </w:r>
+      <w:proofErr w:type="gramEnd"/>
+      <w:r>
+        <w:rPr>
+          <w:sz w:val="32"/>
+          <w:szCs w:val="32"/>
+        </w:rPr>
+        <w:t xml:space="preserve">  </w:t>
       </w:r>
       <w:proofErr w:type="spellStart"/>
       <w:r>
@@ -4335,7 +4378,6 @@
         <w:t>RandomInput</w:t>
       </w:r>
       <w:proofErr w:type="spellEnd"/>
-      <w:proofErr w:type="gramEnd"/>
       <w:r>
         <w:rPr>
           <w:sz w:val="32"/>
@@ -5023,30 +5065,430 @@
           <w:szCs w:val="32"/>
         </w:rPr>
       </w:pPr>
-    </w:p>
-    <w:p>
-      <w:pPr>
-        <w:rPr>
-          <w:sz w:val="32"/>
-          <w:szCs w:val="32"/>
-        </w:rPr>
-      </w:pPr>
-    </w:p>
-    <w:p>
-      <w:pPr>
-        <w:rPr>
-          <w:sz w:val="32"/>
-          <w:szCs w:val="32"/>
-        </w:rPr>
-      </w:pPr>
-    </w:p>
-    <w:p>
-      <w:pPr>
-        <w:rPr>
-          <w:sz w:val="32"/>
-          <w:szCs w:val="32"/>
-        </w:rPr>
-      </w:pPr>
+      <w:r>
+        <w:rPr>
+          <w:noProof/>
+          <w:sz w:val="32"/>
+          <w:szCs w:val="32"/>
+        </w:rPr>
+        <w:lastRenderedPageBreak/>
+        <w:drawing>
+          <wp:inline distT="0" distB="0" distL="0" distR="0" wp14:anchorId="1FE421B4" wp14:editId="457F6DBB">
+            <wp:extent cx="5943600" cy="4255413"/>
+            <wp:effectExtent l="0" t="0" r="0" b="0"/>
+            <wp:docPr id="27" name="Picture 27" descr="Chart, histogram&#10;&#10;Description automatically generated"/>
+            <wp:cNvGraphicFramePr>
+              <a:graphicFrameLocks xmlns:a="http://schemas.openxmlformats.org/drawingml/2006/main" noChangeAspect="1"/>
+            </wp:cNvGraphicFramePr>
+            <a:graphic xmlns:a="http://schemas.openxmlformats.org/drawingml/2006/main">
+              <a:graphicData uri="http://schemas.openxmlformats.org/drawingml/2006/picture">
+                <pic:pic xmlns:pic="http://schemas.openxmlformats.org/drawingml/2006/picture">
+                  <pic:nvPicPr>
+                    <pic:cNvPr id="6" name="Picture 6" descr="Chart, histogram&#10;&#10;Description automatically generated"/>
+                    <pic:cNvPicPr/>
+                  </pic:nvPicPr>
+                  <pic:blipFill>
+                    <a:blip r:embed="rId25" cstate="print">
+                      <a:extLst>
+                        <a:ext uri="{28A0092B-C50C-407E-A947-70E740481C1C}">
+                          <a14:useLocalDpi xmlns:a14="http://schemas.microsoft.com/office/drawing/2010/main" val="0"/>
+                        </a:ext>
+                      </a:extLst>
+                    </a:blip>
+                    <a:stretch>
+                      <a:fillRect/>
+                    </a:stretch>
+                  </pic:blipFill>
+                  <pic:spPr>
+                    <a:xfrm>
+                      <a:off x="0" y="0"/>
+                      <a:ext cx="5943600" cy="4255413"/>
+                    </a:xfrm>
+                    <a:prstGeom prst="rect">
+                      <a:avLst/>
+                    </a:prstGeom>
+                  </pic:spPr>
+                </pic:pic>
+              </a:graphicData>
+            </a:graphic>
+          </wp:inline>
+        </w:drawing>
+      </w:r>
+    </w:p>
+    <w:p>
+      <w:pPr>
+        <w:rPr>
+          <w:sz w:val="32"/>
+          <w:szCs w:val="32"/>
+        </w:rPr>
+      </w:pPr>
+      <w:r>
+        <w:rPr>
+          <w:sz w:val="32"/>
+          <w:szCs w:val="32"/>
+        </w:rPr>
+        <w:t xml:space="preserve">Shown above is the graph of the Deterministic Algorithm for the randomly sorted inputs of array size 800 and shown below is the graph for the improved deterministic algorithm after implementing the Fisher Yates shuffle. The graph does not show any visible improvement because the inputs are already randomized and using the Fisher Yates algorithm to further randomize them does not result in any observable </w:t>
+      </w:r>
+      <w:r>
+        <w:rPr>
+          <w:sz w:val="32"/>
+          <w:szCs w:val="32"/>
+        </w:rPr>
+        <w:lastRenderedPageBreak/>
+        <w:t xml:space="preserve">improvement. </w:t>
+      </w:r>
+      <w:r>
+        <w:rPr>
+          <w:noProof/>
+          <w:sz w:val="32"/>
+          <w:szCs w:val="32"/>
+        </w:rPr>
+        <w:drawing>
+          <wp:inline distT="0" distB="0" distL="0" distR="0" wp14:anchorId="7F0845A0" wp14:editId="7D0B4820">
+            <wp:extent cx="6609715" cy="4979624"/>
+            <wp:effectExtent l="0" t="0" r="0" b="0"/>
+            <wp:docPr id="28" name="Picture 28" descr="Chart, histogram&#10;&#10;Description automatically generated"/>
+            <wp:cNvGraphicFramePr>
+              <a:graphicFrameLocks xmlns:a="http://schemas.openxmlformats.org/drawingml/2006/main" noChangeAspect="1"/>
+            </wp:cNvGraphicFramePr>
+            <a:graphic xmlns:a="http://schemas.openxmlformats.org/drawingml/2006/main">
+              <a:graphicData uri="http://schemas.openxmlformats.org/drawingml/2006/picture">
+                <pic:pic xmlns:pic="http://schemas.openxmlformats.org/drawingml/2006/picture">
+                  <pic:nvPicPr>
+                    <pic:cNvPr id="28" name="Picture 28" descr="Chart, histogram&#10;&#10;Description automatically generated"/>
+                    <pic:cNvPicPr/>
+                  </pic:nvPicPr>
+                  <pic:blipFill>
+                    <a:blip r:embed="rId26" cstate="print">
+                      <a:extLst>
+                        <a:ext uri="{28A0092B-C50C-407E-A947-70E740481C1C}">
+                          <a14:useLocalDpi xmlns:a14="http://schemas.microsoft.com/office/drawing/2010/main" val="0"/>
+                        </a:ext>
+                      </a:extLst>
+                    </a:blip>
+                    <a:stretch>
+                      <a:fillRect/>
+                    </a:stretch>
+                  </pic:blipFill>
+                  <pic:spPr>
+                    <a:xfrm>
+                      <a:off x="0" y="0"/>
+                      <a:ext cx="6625969" cy="4991869"/>
+                    </a:xfrm>
+                    <a:prstGeom prst="rect">
+                      <a:avLst/>
+                    </a:prstGeom>
+                  </pic:spPr>
+                </pic:pic>
+              </a:graphicData>
+            </a:graphic>
+          </wp:inline>
+        </w:drawing>
+      </w:r>
+    </w:p>
+    <w:p>
+      <w:pPr>
+        <w:rPr>
+          <w:sz w:val="32"/>
+          <w:szCs w:val="32"/>
+        </w:rPr>
+      </w:pPr>
+    </w:p>
+    <w:p>
+      <w:pPr>
+        <w:rPr>
+          <w:sz w:val="32"/>
+          <w:szCs w:val="32"/>
+        </w:rPr>
+      </w:pPr>
+      <w:r>
+        <w:rPr>
+          <w:sz w:val="32"/>
+          <w:szCs w:val="32"/>
+        </w:rPr>
+        <w:t>However, there is an observable change in the runtimes for the partially sorted inputs.</w:t>
+      </w:r>
+    </w:p>
+    <w:p>
+      <w:pPr>
+        <w:rPr>
+          <w:sz w:val="32"/>
+          <w:szCs w:val="32"/>
+        </w:rPr>
+      </w:pPr>
+    </w:p>
+    <w:p>
+      <w:pPr>
+        <w:rPr>
+          <w:sz w:val="32"/>
+          <w:szCs w:val="32"/>
+        </w:rPr>
+      </w:pPr>
+      <w:r>
+        <w:rPr>
+          <w:noProof/>
+          <w:sz w:val="32"/>
+          <w:szCs w:val="32"/>
+        </w:rPr>
+        <w:lastRenderedPageBreak/>
+        <w:drawing>
+          <wp:inline distT="0" distB="0" distL="0" distR="0" wp14:anchorId="3A1639E1" wp14:editId="17D5FD15">
+            <wp:extent cx="5943600" cy="3834233"/>
+            <wp:effectExtent l="0" t="0" r="0" b="1270"/>
+            <wp:docPr id="29" name="Picture 29" descr="Chart, histogram&#10;&#10;Description automatically generated"/>
+            <wp:cNvGraphicFramePr>
+              <a:graphicFrameLocks xmlns:a="http://schemas.openxmlformats.org/drawingml/2006/main" noChangeAspect="1"/>
+            </wp:cNvGraphicFramePr>
+            <a:graphic xmlns:a="http://schemas.openxmlformats.org/drawingml/2006/main">
+              <a:graphicData uri="http://schemas.openxmlformats.org/drawingml/2006/picture">
+                <pic:pic xmlns:pic="http://schemas.openxmlformats.org/drawingml/2006/picture">
+                  <pic:nvPicPr>
+                    <pic:cNvPr id="7" name="Picture 7" descr="Chart, histogram&#10;&#10;Description automatically generated"/>
+                    <pic:cNvPicPr/>
+                  </pic:nvPicPr>
+                  <pic:blipFill>
+                    <a:blip r:embed="rId27" cstate="print">
+                      <a:extLst>
+                        <a:ext uri="{28A0092B-C50C-407E-A947-70E740481C1C}">
+                          <a14:useLocalDpi xmlns:a14="http://schemas.microsoft.com/office/drawing/2010/main" val="0"/>
+                        </a:ext>
+                      </a:extLst>
+                    </a:blip>
+                    <a:stretch>
+                      <a:fillRect/>
+                    </a:stretch>
+                  </pic:blipFill>
+                  <pic:spPr>
+                    <a:xfrm>
+                      <a:off x="0" y="0"/>
+                      <a:ext cx="5943600" cy="3834233"/>
+                    </a:xfrm>
+                    <a:prstGeom prst="rect">
+                      <a:avLst/>
+                    </a:prstGeom>
+                  </pic:spPr>
+                </pic:pic>
+              </a:graphicData>
+            </a:graphic>
+          </wp:inline>
+        </w:drawing>
+      </w:r>
+    </w:p>
+    <w:p>
+      <w:pPr>
+        <w:rPr>
+          <w:sz w:val="32"/>
+          <w:szCs w:val="32"/>
+        </w:rPr>
+      </w:pPr>
+      <w:r>
+        <w:rPr>
+          <w:sz w:val="32"/>
+          <w:szCs w:val="32"/>
+        </w:rPr>
+        <w:t>The histogram for the Deterministic algorithm shown above has a minimum runtime of 26000 and a maximum runtime of 32000 whereas after the Fisher Yates shuffle the runtime drops to a minimum of 11600 and a maximum of 12300. The Fisher Yates shuffle randomizes the partition element so that it is closer to being the median.</w:t>
+      </w:r>
+    </w:p>
+    <w:p>
+      <w:pPr>
+        <w:rPr>
+          <w:sz w:val="32"/>
+          <w:szCs w:val="32"/>
+        </w:rPr>
+      </w:pPr>
+      <w:r>
+        <w:rPr>
+          <w:noProof/>
+          <w:sz w:val="32"/>
+          <w:szCs w:val="32"/>
+        </w:rPr>
+        <w:lastRenderedPageBreak/>
+        <w:drawing>
+          <wp:inline distT="0" distB="0" distL="0" distR="0" wp14:anchorId="55BB5CFC" wp14:editId="1675A157">
+            <wp:extent cx="5943600" cy="3589020"/>
+            <wp:effectExtent l="0" t="0" r="0" b="5080"/>
+            <wp:docPr id="31" name="Picture 31" descr="Chart, histogram&#10;&#10;Description automatically generated"/>
+            <wp:cNvGraphicFramePr>
+              <a:graphicFrameLocks xmlns:a="http://schemas.openxmlformats.org/drawingml/2006/main" noChangeAspect="1"/>
+            </wp:cNvGraphicFramePr>
+            <a:graphic xmlns:a="http://schemas.openxmlformats.org/drawingml/2006/main">
+              <a:graphicData uri="http://schemas.openxmlformats.org/drawingml/2006/picture">
+                <pic:pic xmlns:pic="http://schemas.openxmlformats.org/drawingml/2006/picture">
+                  <pic:nvPicPr>
+                    <pic:cNvPr id="31" name="Picture 31" descr="Chart, histogram&#10;&#10;Description automatically generated"/>
+                    <pic:cNvPicPr/>
+                  </pic:nvPicPr>
+                  <pic:blipFill>
+                    <a:blip r:embed="rId28" cstate="print">
+                      <a:extLst>
+                        <a:ext uri="{28A0092B-C50C-407E-A947-70E740481C1C}">
+                          <a14:useLocalDpi xmlns:a14="http://schemas.microsoft.com/office/drawing/2010/main" val="0"/>
+                        </a:ext>
+                      </a:extLst>
+                    </a:blip>
+                    <a:stretch>
+                      <a:fillRect/>
+                    </a:stretch>
+                  </pic:blipFill>
+                  <pic:spPr>
+                    <a:xfrm>
+                      <a:off x="0" y="0"/>
+                      <a:ext cx="5943600" cy="3589020"/>
+                    </a:xfrm>
+                    <a:prstGeom prst="rect">
+                      <a:avLst/>
+                    </a:prstGeom>
+                  </pic:spPr>
+                </pic:pic>
+              </a:graphicData>
+            </a:graphic>
+          </wp:inline>
+        </w:drawing>
+      </w:r>
+    </w:p>
+    <w:p>
+      <w:pPr>
+        <w:rPr>
+          <w:sz w:val="32"/>
+          <w:szCs w:val="32"/>
+        </w:rPr>
+      </w:pPr>
+      <w:r>
+        <w:rPr>
+          <w:sz w:val="32"/>
+          <w:szCs w:val="32"/>
+        </w:rPr>
+        <w:t>The is an even greater improvement for the mostly sorted inputs. The histogram of the deterministic algorithm for mostly sorted inputs has a minimum runtime of 197000 and a maximum runtime of 20100.</w:t>
+      </w:r>
+    </w:p>
+    <w:p>
+      <w:pPr>
+        <w:rPr>
+          <w:sz w:val="32"/>
+          <w:szCs w:val="32"/>
+        </w:rPr>
+      </w:pPr>
+      <w:r>
+        <w:rPr>
+          <w:noProof/>
+          <w:sz w:val="32"/>
+          <w:szCs w:val="32"/>
+        </w:rPr>
+        <w:lastRenderedPageBreak/>
+        <w:drawing>
+          <wp:inline distT="0" distB="0" distL="0" distR="0" wp14:anchorId="29A99757" wp14:editId="09971D6E">
+            <wp:extent cx="5943600" cy="4692378"/>
+            <wp:effectExtent l="0" t="0" r="0" b="0"/>
+            <wp:docPr id="33" name="Picture 33" descr="Chart, histogram&#10;&#10;Description automatically generated"/>
+            <wp:cNvGraphicFramePr>
+              <a:graphicFrameLocks xmlns:a="http://schemas.openxmlformats.org/drawingml/2006/main" noChangeAspect="1"/>
+            </wp:cNvGraphicFramePr>
+            <a:graphic xmlns:a="http://schemas.openxmlformats.org/drawingml/2006/main">
+              <a:graphicData uri="http://schemas.openxmlformats.org/drawingml/2006/picture">
+                <pic:pic xmlns:pic="http://schemas.openxmlformats.org/drawingml/2006/picture">
+                  <pic:nvPicPr>
+                    <pic:cNvPr id="8" name="Picture 8" descr="Chart, histogram&#10;&#10;Description automatically generated"/>
+                    <pic:cNvPicPr/>
+                  </pic:nvPicPr>
+                  <pic:blipFill>
+                    <a:blip r:embed="rId29" cstate="print">
+                      <a:extLst>
+                        <a:ext uri="{28A0092B-C50C-407E-A947-70E740481C1C}">
+                          <a14:useLocalDpi xmlns:a14="http://schemas.microsoft.com/office/drawing/2010/main" val="0"/>
+                        </a:ext>
+                      </a:extLst>
+                    </a:blip>
+                    <a:stretch>
+                      <a:fillRect/>
+                    </a:stretch>
+                  </pic:blipFill>
+                  <pic:spPr>
+                    <a:xfrm>
+                      <a:off x="0" y="0"/>
+                      <a:ext cx="5943600" cy="4692378"/>
+                    </a:xfrm>
+                    <a:prstGeom prst="rect">
+                      <a:avLst/>
+                    </a:prstGeom>
+                  </pic:spPr>
+                </pic:pic>
+              </a:graphicData>
+            </a:graphic>
+          </wp:inline>
+        </w:drawing>
+      </w:r>
+    </w:p>
+    <w:p>
+      <w:pPr>
+        <w:rPr>
+          <w:sz w:val="32"/>
+          <w:szCs w:val="32"/>
+        </w:rPr>
+      </w:pPr>
+      <w:r>
+        <w:rPr>
+          <w:sz w:val="32"/>
+          <w:szCs w:val="32"/>
+        </w:rPr>
+        <w:t>The minimum runtime after the implementation of the Fisher Yates shuffle is 11500 and the maximum runtime is 12100. The drastic improvement in runtime is because the Fisher Yates shuffle randomizes the input so that the partition element is not the largest element in the array and is closer to the median.</w:t>
+      </w:r>
+    </w:p>
+    <w:p>
+      <w:pPr>
+        <w:rPr>
+          <w:sz w:val="32"/>
+          <w:szCs w:val="32"/>
+        </w:rPr>
+      </w:pPr>
+      <w:r>
+        <w:rPr>
+          <w:noProof/>
+          <w:sz w:val="32"/>
+          <w:szCs w:val="32"/>
+        </w:rPr>
+        <w:lastRenderedPageBreak/>
+        <w:drawing>
+          <wp:inline distT="0" distB="0" distL="0" distR="0" wp14:anchorId="4613B554" wp14:editId="1E3CCDA9">
+            <wp:extent cx="5943600" cy="3589020"/>
+            <wp:effectExtent l="0" t="0" r="0" b="5080"/>
+            <wp:docPr id="34" name="Picture 34" descr="Chart, histogram&#10;&#10;Description automatically generated"/>
+            <wp:cNvGraphicFramePr>
+              <a:graphicFrameLocks xmlns:a="http://schemas.openxmlformats.org/drawingml/2006/main" noChangeAspect="1"/>
+            </wp:cNvGraphicFramePr>
+            <a:graphic xmlns:a="http://schemas.openxmlformats.org/drawingml/2006/main">
+              <a:graphicData uri="http://schemas.openxmlformats.org/drawingml/2006/picture">
+                <pic:pic xmlns:pic="http://schemas.openxmlformats.org/drawingml/2006/picture">
+                  <pic:nvPicPr>
+                    <pic:cNvPr id="34" name="Picture 34" descr="Chart, histogram&#10;&#10;Description automatically generated"/>
+                    <pic:cNvPicPr/>
+                  </pic:nvPicPr>
+                  <pic:blipFill>
+                    <a:blip r:embed="rId30" cstate="print">
+                      <a:extLst>
+                        <a:ext uri="{28A0092B-C50C-407E-A947-70E740481C1C}">
+                          <a14:useLocalDpi xmlns:a14="http://schemas.microsoft.com/office/drawing/2010/main" val="0"/>
+                        </a:ext>
+                      </a:extLst>
+                    </a:blip>
+                    <a:stretch>
+                      <a:fillRect/>
+                    </a:stretch>
+                  </pic:blipFill>
+                  <pic:spPr>
+                    <a:xfrm>
+                      <a:off x="0" y="0"/>
+                      <a:ext cx="5943600" cy="3589020"/>
+                    </a:xfrm>
+                    <a:prstGeom prst="rect">
+                      <a:avLst/>
+                    </a:prstGeom>
+                  </pic:spPr>
+                </pic:pic>
+              </a:graphicData>
+            </a:graphic>
+          </wp:inline>
+        </w:drawing>
+      </w:r>
     </w:p>
     <w:sectPr>
       <w:pgSz w:w="12240" w:h="15840"/>

</xml_diff>